<commit_message>
Exercises 1 through 5
</commit_message>
<xml_diff>
--- a/1º Relatorio.docx
+++ b/1º Relatorio.docx
@@ -389,7 +389,14 @@
           <w:i/>
           <w:sz w:val="32"/>
         </w:rPr>
-        <w:t>Hugo Fora A42121</w:t>
+        <w:t xml:space="preserve">Hugo Fora </w:t>
+      </w:r>
+      <w:r>
+        <w:rPr>
+          <w:i/>
+          <w:sz w:val="32"/>
+        </w:rPr>
+        <w:t>42121</w:t>
       </w:r>
     </w:p>
     <w:p>
@@ -405,7 +412,14 @@
           <w:i/>
           <w:sz w:val="32"/>
         </w:rPr>
-        <w:t>Luana Silva A42189</w:t>
+        <w:t xml:space="preserve">Luana Silva </w:t>
+      </w:r>
+      <w:r>
+        <w:rPr>
+          <w:i/>
+          <w:sz w:val="32"/>
+        </w:rPr>
+        <w:t>42189</w:t>
       </w:r>
     </w:p>
     <w:p>
@@ -423,7 +437,15 @@
           <w:sz w:val="32"/>
           <w:szCs w:val="32"/>
         </w:rPr>
-        <w:t>Rui Lima A42200</w:t>
+        <w:t xml:space="preserve">Rui Lima </w:t>
+      </w:r>
+      <w:r>
+        <w:rPr>
+          <w:i/>
+          <w:sz w:val="32"/>
+          <w:szCs w:val="32"/>
+        </w:rPr>
+        <w:t>42200</w:t>
       </w:r>
     </w:p>
     <w:p>
@@ -441,8 +463,18 @@
           <w:sz w:val="32"/>
           <w:szCs w:val="32"/>
         </w:rPr>
-        <w:t>Bruno Lourenço A42400</w:t>
-      </w:r>
+        <w:t xml:space="preserve">Bruno Lourenço </w:t>
+      </w:r>
+      <w:r>
+        <w:rPr>
+          <w:i/>
+          <w:sz w:val="32"/>
+          <w:szCs w:val="32"/>
+        </w:rPr>
+        <w:t>42400</w:t>
+      </w:r>
+      <w:bookmarkStart w:id="0" w:name="_GoBack"/>
+      <w:bookmarkEnd w:id="0"/>
     </w:p>
     <w:p>
       <w:pPr>
@@ -568,13 +600,23 @@
         </w:rPr>
         <w:t xml:space="preserve"> Por outro lado, caso o criptograma seja alterado no esquema simétrico de cifra, </w:t>
       </w:r>
-      <w:r>
-        <w:rPr>
-          <w:rFonts w:ascii="Times New Roman" w:hAnsi="Times New Roman" w:cs="Times New Roman"/>
-          <w:sz w:val="24"/>
-          <w:szCs w:val="28"/>
-        </w:rPr>
-        <w:t>Es(k)(m), a autenticação mantém a sua validade, apesar de a mensagem já não ser autêntica.</w:t>
+      <w:proofErr w:type="spellStart"/>
+      <w:r>
+        <w:rPr>
+          <w:rFonts w:ascii="Times New Roman" w:hAnsi="Times New Roman" w:cs="Times New Roman"/>
+          <w:sz w:val="24"/>
+          <w:szCs w:val="28"/>
+        </w:rPr>
+        <w:t>Es</w:t>
+      </w:r>
+      <w:proofErr w:type="spellEnd"/>
+      <w:r>
+        <w:rPr>
+          <w:rFonts w:ascii="Times New Roman" w:hAnsi="Times New Roman" w:cs="Times New Roman"/>
+          <w:sz w:val="24"/>
+          <w:szCs w:val="28"/>
+        </w:rPr>
+        <w:t>(k)(m), a autenticação mantém a sua validade, apesar de a mensagem já não ser autêntica.</w:t>
       </w:r>
     </w:p>
     <w:p>
@@ -622,6 +664,7 @@
         </w:rPr>
         <w:t xml:space="preserve"> A função de </w:t>
       </w:r>
+      <w:proofErr w:type="spellStart"/>
       <w:r>
         <w:rPr>
           <w:rFonts w:ascii="Times New Roman" w:hAnsi="Times New Roman" w:cs="Times New Roman"/>
@@ -630,6 +673,7 @@
         </w:rPr>
         <w:t>hash</w:t>
       </w:r>
+      <w:proofErr w:type="spellEnd"/>
       <w:r>
         <w:rPr>
           <w:rFonts w:ascii="Times New Roman" w:hAnsi="Times New Roman" w:cs="Times New Roman"/>
@@ -774,7 +818,25 @@
           <w:sz w:val="24"/>
           <w:szCs w:val="28"/>
         </w:rPr>
-        <w:t xml:space="preserve"> a concatenação das mensagens, e em E(k)(m1)||E(k)(m2), é cifrada cada mensagem em separado sendo os seus resultados concatenados</w:t>
+        <w:t xml:space="preserve"> a concatenação das mensagens, e em E(k)(m</w:t>
+      </w:r>
+      <w:proofErr w:type="gramStart"/>
+      <w:r>
+        <w:rPr>
+          <w:rFonts w:ascii="Times New Roman" w:hAnsi="Times New Roman" w:cs="Times New Roman"/>
+          <w:sz w:val="24"/>
+          <w:szCs w:val="28"/>
+        </w:rPr>
+        <w:t>1)|</w:t>
+      </w:r>
+      <w:proofErr w:type="gramEnd"/>
+      <w:r>
+        <w:rPr>
+          <w:rFonts w:ascii="Times New Roman" w:hAnsi="Times New Roman" w:cs="Times New Roman"/>
+          <w:sz w:val="24"/>
+          <w:szCs w:val="28"/>
+        </w:rPr>
+        <w:t>|E(k)(m2), é cifrada cada mensagem em separado sendo os seus resultados concatenados</w:t>
       </w:r>
       <w:r>
         <w:rPr>
@@ -792,6 +854,7 @@
         </w:rPr>
         <w:t xml:space="preserve">ma vez que o esquema de cifra simétrico usa </w:t>
       </w:r>
+      <w:proofErr w:type="spellStart"/>
       <w:r>
         <w:rPr>
           <w:rFonts w:ascii="Times New Roman" w:hAnsi="Times New Roman" w:cs="Times New Roman"/>
@@ -801,6 +864,7 @@
         </w:rPr>
         <w:t>padding</w:t>
       </w:r>
+      <w:proofErr w:type="spellEnd"/>
       <w:r>
         <w:rPr>
           <w:rFonts w:ascii="Times New Roman" w:hAnsi="Times New Roman" w:cs="Times New Roman"/>
@@ -817,6 +881,7 @@
         </w:rPr>
         <w:t xml:space="preserve">bloco, a quantidade de bits de </w:t>
       </w:r>
+      <w:proofErr w:type="spellStart"/>
       <w:r>
         <w:rPr>
           <w:rFonts w:ascii="Times New Roman" w:hAnsi="Times New Roman" w:cs="Times New Roman"/>
@@ -826,6 +891,7 @@
         </w:rPr>
         <w:t>padding</w:t>
       </w:r>
+      <w:proofErr w:type="spellEnd"/>
       <w:r>
         <w:rPr>
           <w:rFonts w:ascii="Times New Roman" w:hAnsi="Times New Roman" w:cs="Times New Roman"/>
@@ -2503,6 +2569,7 @@
         </w:rPr>
         <w:t xml:space="preserve">O ataque de </w:t>
       </w:r>
+      <w:proofErr w:type="spellStart"/>
       <w:r>
         <w:rPr>
           <w:rFonts w:ascii="Times New Roman" w:hAnsi="Times New Roman" w:cs="Times New Roman"/>
@@ -2512,6 +2579,7 @@
         </w:rPr>
         <w:t>Vaudenay</w:t>
       </w:r>
+      <w:proofErr w:type="spellEnd"/>
       <w:r>
         <w:rPr>
           <w:rFonts w:ascii="Times New Roman" w:hAnsi="Times New Roman" w:cs="Times New Roman"/>
@@ -2520,6 +2588,7 @@
         </w:rPr>
         <w:t xml:space="preserve"> consiste em usar os bits de </w:t>
       </w:r>
+      <w:proofErr w:type="spellStart"/>
       <w:r>
         <w:rPr>
           <w:rFonts w:ascii="Times New Roman" w:hAnsi="Times New Roman" w:cs="Times New Roman"/>
@@ -2529,6 +2598,7 @@
         </w:rPr>
         <w:t>padding</w:t>
       </w:r>
+      <w:proofErr w:type="spellEnd"/>
       <w:r>
         <w:rPr>
           <w:rFonts w:ascii="Times New Roman" w:hAnsi="Times New Roman" w:cs="Times New Roman"/>
@@ -2577,15 +2647,57 @@
         </w:rPr>
         <w:t xml:space="preserve"> que o modo </w:t>
       </w:r>
-      <w:r>
-        <w:rPr>
-          <w:rFonts w:ascii="Times New Roman" w:hAnsi="Times New Roman" w:cs="Times New Roman"/>
-          <w:i/>
-          <w:sz w:val="24"/>
-          <w:szCs w:val="28"/>
-        </w:rPr>
-        <w:t>Galois Counter Mode</w:t>
-      </w:r>
+      <w:proofErr w:type="spellStart"/>
+      <w:r>
+        <w:rPr>
+          <w:rFonts w:ascii="Times New Roman" w:hAnsi="Times New Roman" w:cs="Times New Roman"/>
+          <w:i/>
+          <w:sz w:val="24"/>
+          <w:szCs w:val="28"/>
+        </w:rPr>
+        <w:t>Galois</w:t>
+      </w:r>
+      <w:proofErr w:type="spellEnd"/>
+      <w:r>
+        <w:rPr>
+          <w:rFonts w:ascii="Times New Roman" w:hAnsi="Times New Roman" w:cs="Times New Roman"/>
+          <w:i/>
+          <w:sz w:val="24"/>
+          <w:szCs w:val="28"/>
+        </w:rPr>
+        <w:t xml:space="preserve"> </w:t>
+      </w:r>
+      <w:proofErr w:type="spellStart"/>
+      <w:r>
+        <w:rPr>
+          <w:rFonts w:ascii="Times New Roman" w:hAnsi="Times New Roman" w:cs="Times New Roman"/>
+          <w:i/>
+          <w:sz w:val="24"/>
+          <w:szCs w:val="28"/>
+        </w:rPr>
+        <w:t>Counter</w:t>
+      </w:r>
+      <w:proofErr w:type="spellEnd"/>
+      <w:r>
+        <w:rPr>
+          <w:rFonts w:ascii="Times New Roman" w:hAnsi="Times New Roman" w:cs="Times New Roman"/>
+          <w:i/>
+          <w:sz w:val="24"/>
+          <w:szCs w:val="28"/>
+        </w:rPr>
+        <w:t xml:space="preserve"> </w:t>
+      </w:r>
+      <w:proofErr w:type="spellStart"/>
+      <w:r>
+        <w:rPr>
+          <w:rFonts w:ascii="Times New Roman" w:hAnsi="Times New Roman" w:cs="Times New Roman"/>
+          <w:i/>
+          <w:sz w:val="24"/>
+          <w:szCs w:val="28"/>
+        </w:rPr>
+        <w:t>Mode</w:t>
+      </w:r>
+      <w:proofErr w:type="spellEnd"/>
       <w:r>
         <w:rPr>
           <w:rFonts w:ascii="Times New Roman" w:hAnsi="Times New Roman" w:cs="Times New Roman"/>
@@ -2602,6 +2714,7 @@
         </w:rPr>
         <w:t xml:space="preserve"> não necessita de usar </w:t>
       </w:r>
+      <w:proofErr w:type="spellStart"/>
       <w:r>
         <w:rPr>
           <w:rFonts w:ascii="Times New Roman" w:hAnsi="Times New Roman" w:cs="Times New Roman"/>
@@ -2611,6 +2724,7 @@
         </w:rPr>
         <w:t>padding</w:t>
       </w:r>
+      <w:proofErr w:type="spellEnd"/>
       <w:r>
         <w:rPr>
           <w:rFonts w:ascii="Times New Roman" w:hAnsi="Times New Roman" w:cs="Times New Roman"/>
@@ -2905,8 +3019,27 @@
           <w:sz w:val="24"/>
           <w:szCs w:val="28"/>
         </w:rPr>
-        <w:t xml:space="preserve"> Este exercício tem como objectivo calcular o </w:t>
-      </w:r>
+        <w:t xml:space="preserve"> Este exercício tem como </w:t>
+      </w:r>
+      <w:proofErr w:type="spellStart"/>
+      <w:r>
+        <w:rPr>
+          <w:rFonts w:ascii="Times New Roman" w:hAnsi="Times New Roman" w:cs="Times New Roman"/>
+          <w:sz w:val="24"/>
+          <w:szCs w:val="28"/>
+        </w:rPr>
+        <w:t>objectivo</w:t>
+      </w:r>
+      <w:proofErr w:type="spellEnd"/>
+      <w:r>
+        <w:rPr>
+          <w:rFonts w:ascii="Times New Roman" w:hAnsi="Times New Roman" w:cs="Times New Roman"/>
+          <w:sz w:val="24"/>
+          <w:szCs w:val="28"/>
+        </w:rPr>
+        <w:t xml:space="preserve"> calcular o </w:t>
+      </w:r>
+      <w:proofErr w:type="spellStart"/>
       <w:r>
         <w:rPr>
           <w:rFonts w:ascii="Times New Roman" w:hAnsi="Times New Roman" w:cs="Times New Roman"/>
@@ -2916,6 +3049,7 @@
         </w:rPr>
         <w:t>hash</w:t>
       </w:r>
+      <w:proofErr w:type="spellEnd"/>
       <w:r>
         <w:rPr>
           <w:rFonts w:ascii="Times New Roman" w:hAnsi="Times New Roman" w:cs="Times New Roman"/>
@@ -2940,6 +3074,7 @@
         </w:rPr>
         <w:t xml:space="preserve"> k bits do </w:t>
       </w:r>
+      <w:proofErr w:type="spellStart"/>
       <w:r>
         <w:rPr>
           <w:rFonts w:ascii="Times New Roman" w:hAnsi="Times New Roman" w:cs="Times New Roman"/>
@@ -2949,14 +3084,35 @@
         </w:rPr>
         <w:t>hash</w:t>
       </w:r>
-      <w:r>
-        <w:rPr>
-          <w:rFonts w:ascii="Times New Roman" w:hAnsi="Times New Roman" w:cs="Times New Roman"/>
-          <w:sz w:val="24"/>
-          <w:szCs w:val="28"/>
-        </w:rPr>
-        <w:t xml:space="preserve"> calculado. Para alcançar este objectivo foi criado um método, </w:t>
-      </w:r>
+      <w:proofErr w:type="spellEnd"/>
+      <w:r>
+        <w:rPr>
+          <w:rFonts w:ascii="Times New Roman" w:hAnsi="Times New Roman" w:cs="Times New Roman"/>
+          <w:sz w:val="24"/>
+          <w:szCs w:val="28"/>
+        </w:rPr>
+        <w:t xml:space="preserve"> calculado. Para alcançar este </w:t>
+      </w:r>
+      <w:proofErr w:type="spellStart"/>
+      <w:r>
+        <w:rPr>
+          <w:rFonts w:ascii="Times New Roman" w:hAnsi="Times New Roman" w:cs="Times New Roman"/>
+          <w:sz w:val="24"/>
+          <w:szCs w:val="28"/>
+        </w:rPr>
+        <w:t>objectivo</w:t>
+      </w:r>
+      <w:proofErr w:type="spellEnd"/>
+      <w:r>
+        <w:rPr>
+          <w:rFonts w:ascii="Times New Roman" w:hAnsi="Times New Roman" w:cs="Times New Roman"/>
+          <w:sz w:val="24"/>
+          <w:szCs w:val="28"/>
+        </w:rPr>
+        <w:t xml:space="preserve"> foi criado um método, </w:t>
+      </w:r>
+      <w:proofErr w:type="spellStart"/>
+      <w:proofErr w:type="gramStart"/>
       <w:r>
         <w:rPr>
           <w:rFonts w:ascii="Times New Roman" w:hAnsi="Times New Roman" w:cs="Times New Roman"/>
@@ -2966,6 +3122,45 @@
         </w:rPr>
         <w:t>getTrimmedHash</w:t>
       </w:r>
+      <w:proofErr w:type="spellEnd"/>
+      <w:r>
+        <w:rPr>
+          <w:rFonts w:ascii="Times New Roman" w:hAnsi="Times New Roman" w:cs="Times New Roman"/>
+          <w:i/>
+          <w:sz w:val="24"/>
+          <w:szCs w:val="28"/>
+        </w:rPr>
+        <w:t>(</w:t>
+      </w:r>
+      <w:proofErr w:type="gramEnd"/>
+      <w:r>
+        <w:rPr>
+          <w:rFonts w:ascii="Times New Roman" w:hAnsi="Times New Roman" w:cs="Times New Roman"/>
+          <w:i/>
+          <w:sz w:val="24"/>
+          <w:szCs w:val="28"/>
+        </w:rPr>
+        <w:t>)</w:t>
+      </w:r>
+      <w:r>
+        <w:rPr>
+          <w:rFonts w:ascii="Times New Roman" w:hAnsi="Times New Roman" w:cs="Times New Roman"/>
+          <w:sz w:val="24"/>
+          <w:szCs w:val="28"/>
+        </w:rPr>
+        <w:t xml:space="preserve">, que retorna o resultado do </w:t>
+      </w:r>
+      <w:proofErr w:type="spellStart"/>
+      <w:r>
+        <w:rPr>
+          <w:rFonts w:ascii="Times New Roman" w:hAnsi="Times New Roman" w:cs="Times New Roman"/>
+          <w:i/>
+          <w:sz w:val="24"/>
+          <w:szCs w:val="28"/>
+        </w:rPr>
+        <w:t>trim</w:t>
+      </w:r>
+      <w:proofErr w:type="spellEnd"/>
       <w:r>
         <w:rPr>
           <w:rFonts w:ascii="Times New Roman" w:hAnsi="Times New Roman" w:cs="Times New Roman"/>
@@ -2981,25 +3176,9 @@
           <w:sz w:val="24"/>
           <w:szCs w:val="28"/>
         </w:rPr>
-        <w:t xml:space="preserve">, que retorna o resultado do </w:t>
-      </w:r>
-      <w:r>
-        <w:rPr>
-          <w:rFonts w:ascii="Times New Roman" w:hAnsi="Times New Roman" w:cs="Times New Roman"/>
-          <w:i/>
-          <w:sz w:val="24"/>
-          <w:szCs w:val="28"/>
-        </w:rPr>
-        <w:t>trim()</w:t>
-      </w:r>
-      <w:r>
-        <w:rPr>
-          <w:rFonts w:ascii="Times New Roman" w:hAnsi="Times New Roman" w:cs="Times New Roman"/>
-          <w:sz w:val="24"/>
-          <w:szCs w:val="28"/>
-        </w:rPr>
         <w:t xml:space="preserve"> que recebe o método </w:t>
       </w:r>
+      <w:proofErr w:type="spellStart"/>
       <w:r>
         <w:rPr>
           <w:rFonts w:ascii="Times New Roman" w:hAnsi="Times New Roman" w:cs="Times New Roman"/>
@@ -3009,6 +3188,7 @@
         </w:rPr>
         <w:t>getHash</w:t>
       </w:r>
+      <w:proofErr w:type="spellEnd"/>
       <w:r>
         <w:rPr>
           <w:rFonts w:ascii="Times New Roman" w:hAnsi="Times New Roman" w:cs="Times New Roman"/>
@@ -3046,6 +3226,8 @@
         </w:rPr>
         <w:t xml:space="preserve">O método </w:t>
       </w:r>
+      <w:proofErr w:type="spellStart"/>
+      <w:proofErr w:type="gramStart"/>
       <w:r>
         <w:rPr>
           <w:rFonts w:ascii="Times New Roman" w:hAnsi="Times New Roman" w:cs="Times New Roman"/>
@@ -3055,16 +3237,25 @@
         </w:rPr>
         <w:t>getHash</w:t>
       </w:r>
-      <w:bookmarkStart w:id="0" w:name="_GoBack"/>
-      <w:bookmarkEnd w:id="0"/>
-      <w:r>
-        <w:rPr>
-          <w:rFonts w:ascii="Times New Roman" w:hAnsi="Times New Roman" w:cs="Times New Roman"/>
-          <w:i/>
-          <w:sz w:val="24"/>
-          <w:szCs w:val="28"/>
-        </w:rPr>
-        <w:t>()</w:t>
+      <w:proofErr w:type="spellEnd"/>
+      <w:r>
+        <w:rPr>
+          <w:rFonts w:ascii="Times New Roman" w:hAnsi="Times New Roman" w:cs="Times New Roman"/>
+          <w:i/>
+          <w:sz w:val="24"/>
+          <w:szCs w:val="28"/>
+        </w:rPr>
+        <w:t>(</w:t>
+      </w:r>
+      <w:proofErr w:type="gramEnd"/>
+      <w:r>
+        <w:rPr>
+          <w:rFonts w:ascii="Times New Roman" w:hAnsi="Times New Roman" w:cs="Times New Roman"/>
+          <w:i/>
+          <w:sz w:val="24"/>
+          <w:szCs w:val="28"/>
+        </w:rPr>
+        <w:t>)</w:t>
       </w:r>
       <w:r>
         <w:rPr>
@@ -3074,6 +3265,7 @@
         </w:rPr>
         <w:t xml:space="preserve"> é responsável por gerar o </w:t>
       </w:r>
+      <w:proofErr w:type="spellStart"/>
       <w:r>
         <w:rPr>
           <w:rFonts w:ascii="Times New Roman" w:hAnsi="Times New Roman" w:cs="Times New Roman"/>
@@ -3083,6 +3275,7 @@
         </w:rPr>
         <w:t>hash</w:t>
       </w:r>
+      <w:proofErr w:type="spellEnd"/>
       <w:r>
         <w:rPr>
           <w:rFonts w:ascii="Times New Roman" w:hAnsi="Times New Roman" w:cs="Times New Roman"/>
@@ -3091,6 +3284,7 @@
         </w:rPr>
         <w:t xml:space="preserve"> do conteúdo de um determinado ficheiro, recorrendo à função </w:t>
       </w:r>
+      <w:proofErr w:type="spellStart"/>
       <w:r>
         <w:rPr>
           <w:rFonts w:ascii="Times New Roman" w:hAnsi="Times New Roman" w:cs="Times New Roman"/>
@@ -3100,6 +3294,7 @@
         </w:rPr>
         <w:t>hash</w:t>
       </w:r>
+      <w:proofErr w:type="spellEnd"/>
       <w:r>
         <w:rPr>
           <w:rFonts w:ascii="Times New Roman" w:hAnsi="Times New Roman" w:cs="Times New Roman"/>
@@ -3128,6 +3323,7 @@
         </w:rPr>
         <w:t xml:space="preserve">A partir do </w:t>
       </w:r>
+      <w:proofErr w:type="spellStart"/>
       <w:r>
         <w:rPr>
           <w:rFonts w:ascii="Times New Roman" w:hAnsi="Times New Roman" w:cs="Times New Roman"/>
@@ -3137,6 +3333,7 @@
         </w:rPr>
         <w:t>hash</w:t>
       </w:r>
+      <w:proofErr w:type="spellEnd"/>
       <w:r>
         <w:rPr>
           <w:rFonts w:ascii="Times New Roman" w:hAnsi="Times New Roman" w:cs="Times New Roman"/>
@@ -3145,14 +3342,36 @@
         </w:rPr>
         <w:t xml:space="preserve"> gerado, a função </w:t>
       </w:r>
-      <w:r>
-        <w:rPr>
-          <w:rFonts w:ascii="Times New Roman" w:hAnsi="Times New Roman" w:cs="Times New Roman"/>
-          <w:i/>
-          <w:sz w:val="24"/>
-          <w:szCs w:val="28"/>
-        </w:rPr>
-        <w:t>trim()</w:t>
+      <w:proofErr w:type="spellStart"/>
+      <w:proofErr w:type="gramStart"/>
+      <w:r>
+        <w:rPr>
+          <w:rFonts w:ascii="Times New Roman" w:hAnsi="Times New Roman" w:cs="Times New Roman"/>
+          <w:i/>
+          <w:sz w:val="24"/>
+          <w:szCs w:val="28"/>
+        </w:rPr>
+        <w:t>trim</w:t>
+      </w:r>
+      <w:proofErr w:type="spellEnd"/>
+      <w:r>
+        <w:rPr>
+          <w:rFonts w:ascii="Times New Roman" w:hAnsi="Times New Roman" w:cs="Times New Roman"/>
+          <w:i/>
+          <w:sz w:val="24"/>
+          <w:szCs w:val="28"/>
+        </w:rPr>
+        <w:t>(</w:t>
+      </w:r>
+      <w:proofErr w:type="gramEnd"/>
+      <w:r>
+        <w:rPr>
+          <w:rFonts w:ascii="Times New Roman" w:hAnsi="Times New Roman" w:cs="Times New Roman"/>
+          <w:i/>
+          <w:sz w:val="24"/>
+          <w:szCs w:val="28"/>
+        </w:rPr>
+        <w:t>)</w:t>
       </w:r>
       <w:r>
         <w:rPr>
@@ -3201,8 +3420,27 @@
           <w:sz w:val="24"/>
           <w:szCs w:val="28"/>
         </w:rPr>
-        <w:t xml:space="preserve"> Neste exercício, o objectivo consistia em alterar o ficheiro BadApp.java, de modo a que o seu </w:t>
-      </w:r>
+        <w:t xml:space="preserve"> Neste exercício, o </w:t>
+      </w:r>
+      <w:proofErr w:type="spellStart"/>
+      <w:r>
+        <w:rPr>
+          <w:rFonts w:ascii="Times New Roman" w:hAnsi="Times New Roman" w:cs="Times New Roman"/>
+          <w:sz w:val="24"/>
+          <w:szCs w:val="28"/>
+        </w:rPr>
+        <w:t>objectivo</w:t>
+      </w:r>
+      <w:proofErr w:type="spellEnd"/>
+      <w:r>
+        <w:rPr>
+          <w:rFonts w:ascii="Times New Roman" w:hAnsi="Times New Roman" w:cs="Times New Roman"/>
+          <w:sz w:val="24"/>
+          <w:szCs w:val="28"/>
+        </w:rPr>
+        <w:t xml:space="preserve"> consistia em alterar o ficheiro BadApp.java, de modo a que o seu </w:t>
+      </w:r>
+      <w:proofErr w:type="spellStart"/>
       <w:r>
         <w:rPr>
           <w:rFonts w:ascii="Times New Roman" w:hAnsi="Times New Roman" w:cs="Times New Roman"/>
@@ -3212,6 +3450,7 @@
         </w:rPr>
         <w:t>hash</w:t>
       </w:r>
+      <w:proofErr w:type="spellEnd"/>
       <w:r>
         <w:rPr>
           <w:rFonts w:ascii="Times New Roman" w:hAnsi="Times New Roman" w:cs="Times New Roman"/>
@@ -3220,6 +3459,7 @@
         </w:rPr>
         <w:t xml:space="preserve"> fosse igual ao </w:t>
       </w:r>
+      <w:proofErr w:type="spellStart"/>
       <w:r>
         <w:rPr>
           <w:rFonts w:ascii="Times New Roman" w:hAnsi="Times New Roman" w:cs="Times New Roman"/>
@@ -3229,6 +3469,7 @@
         </w:rPr>
         <w:t>hash</w:t>
       </w:r>
+      <w:proofErr w:type="spellEnd"/>
       <w:r>
         <w:rPr>
           <w:rFonts w:ascii="Times New Roman" w:hAnsi="Times New Roman" w:cs="Times New Roman"/>
@@ -3253,6 +3494,7 @@
         </w:rPr>
         <w:t xml:space="preserve">m os </w:t>
       </w:r>
+      <w:proofErr w:type="spellStart"/>
       <w:r>
         <w:rPr>
           <w:rFonts w:ascii="Times New Roman" w:hAnsi="Times New Roman" w:cs="Times New Roman"/>
@@ -3262,6 +3504,7 @@
         </w:rPr>
         <w:t>hashes</w:t>
       </w:r>
+      <w:proofErr w:type="spellEnd"/>
       <w:r>
         <w:rPr>
           <w:rFonts w:ascii="Times New Roman" w:hAnsi="Times New Roman" w:cs="Times New Roman"/>
@@ -3278,6 +3521,7 @@
         </w:rPr>
         <w:t xml:space="preserve"> O ficheiro é mantido em memória e apenas quando os </w:t>
       </w:r>
+      <w:proofErr w:type="spellStart"/>
       <w:r>
         <w:rPr>
           <w:rFonts w:ascii="Times New Roman" w:hAnsi="Times New Roman" w:cs="Times New Roman"/>
@@ -3287,6 +3531,7 @@
         </w:rPr>
         <w:t>hashes</w:t>
       </w:r>
+      <w:proofErr w:type="spellEnd"/>
       <w:r>
         <w:rPr>
           <w:rFonts w:ascii="Times New Roman" w:hAnsi="Times New Roman" w:cs="Times New Roman"/>
@@ -3323,6 +3568,7 @@
         </w:rPr>
         <w:t xml:space="preserve">No final é apresentada a média de tentativas até alcançar </w:t>
       </w:r>
+      <w:proofErr w:type="spellStart"/>
       <w:r>
         <w:rPr>
           <w:rFonts w:ascii="Times New Roman" w:hAnsi="Times New Roman" w:cs="Times New Roman"/>
@@ -3332,6 +3578,7 @@
         </w:rPr>
         <w:t>hashes</w:t>
       </w:r>
+      <w:proofErr w:type="spellEnd"/>
       <w:r>
         <w:rPr>
           <w:rFonts w:ascii="Times New Roman" w:hAnsi="Times New Roman" w:cs="Times New Roman"/>
@@ -3379,8 +3626,27 @@
           <w:sz w:val="24"/>
           <w:szCs w:val="28"/>
         </w:rPr>
-        <w:t xml:space="preserve"> Neste exercício à semelhança do exercício 6.2 o objectivo é fazer com que os </w:t>
-      </w:r>
+        <w:t xml:space="preserve"> Neste exercício à semelhança do exercício 6.2 o </w:t>
+      </w:r>
+      <w:proofErr w:type="spellStart"/>
+      <w:r>
+        <w:rPr>
+          <w:rFonts w:ascii="Times New Roman" w:hAnsi="Times New Roman" w:cs="Times New Roman"/>
+          <w:sz w:val="24"/>
+          <w:szCs w:val="28"/>
+        </w:rPr>
+        <w:t>objectivo</w:t>
+      </w:r>
+      <w:proofErr w:type="spellEnd"/>
+      <w:r>
+        <w:rPr>
+          <w:rFonts w:ascii="Times New Roman" w:hAnsi="Times New Roman" w:cs="Times New Roman"/>
+          <w:sz w:val="24"/>
+          <w:szCs w:val="28"/>
+        </w:rPr>
+        <w:t xml:space="preserve"> é fazer com que os </w:t>
+      </w:r>
+      <w:proofErr w:type="spellStart"/>
       <w:r>
         <w:rPr>
           <w:rFonts w:ascii="Times New Roman" w:hAnsi="Times New Roman" w:cs="Times New Roman"/>
@@ -3390,6 +3656,7 @@
         </w:rPr>
         <w:t>hashes</w:t>
       </w:r>
+      <w:proofErr w:type="spellEnd"/>
       <w:r>
         <w:rPr>
           <w:rFonts w:ascii="Times New Roman" w:hAnsi="Times New Roman" w:cs="Times New Roman"/>
@@ -3398,6 +3665,7 @@
         </w:rPr>
         <w:t xml:space="preserve"> dos dois ficheiros sejam iguais. A diferença é que neste exercício vão ser alterados ambos os ficheiros por cada iteração comparando depois com todos os </w:t>
       </w:r>
+      <w:proofErr w:type="spellStart"/>
       <w:r>
         <w:rPr>
           <w:rFonts w:ascii="Times New Roman" w:hAnsi="Times New Roman" w:cs="Times New Roman"/>
@@ -3407,6 +3675,7 @@
         </w:rPr>
         <w:t>hashes</w:t>
       </w:r>
+      <w:proofErr w:type="spellEnd"/>
       <w:r>
         <w:rPr>
           <w:rFonts w:ascii="Times New Roman" w:hAnsi="Times New Roman" w:cs="Times New Roman"/>
@@ -3451,6 +3720,7 @@
         </w:rPr>
         <w:t xml:space="preserve"> a média de tentativas até alcançar </w:t>
       </w:r>
+      <w:proofErr w:type="spellStart"/>
       <w:r>
         <w:rPr>
           <w:rFonts w:ascii="Times New Roman" w:hAnsi="Times New Roman" w:cs="Times New Roman"/>
@@ -3460,6 +3730,7 @@
         </w:rPr>
         <w:t>hashes</w:t>
       </w:r>
+      <w:proofErr w:type="spellEnd"/>
       <w:r>
         <w:rPr>
           <w:rFonts w:ascii="Times New Roman" w:hAnsi="Times New Roman" w:cs="Times New Roman"/>
@@ -3606,6 +3877,8 @@
         </w:rPr>
         <w:t>“</w:t>
       </w:r>
+      <w:proofErr w:type="spellStart"/>
+      <w:proofErr w:type="gramStart"/>
       <w:r>
         <w:rPr>
           <w:rFonts w:ascii="Times New Roman" w:hAnsi="Times New Roman" w:cs="Times New Roman"/>
@@ -3614,6 +3887,8 @@
         </w:rPr>
         <w:t>chave:valor</w:t>
       </w:r>
+      <w:proofErr w:type="spellEnd"/>
+      <w:proofErr w:type="gramEnd"/>
       <w:r>
         <w:rPr>
           <w:rFonts w:ascii="Times New Roman" w:hAnsi="Times New Roman" w:cs="Times New Roman"/>
@@ -3656,6 +3931,7 @@
         </w:rPr>
         <w:t xml:space="preserve">usado na cifra simétrica contém a primitiva, o modo de operação e modo de </w:t>
       </w:r>
+      <w:proofErr w:type="spellStart"/>
       <w:r>
         <w:rPr>
           <w:rFonts w:ascii="Times New Roman" w:hAnsi="Times New Roman" w:cs="Times New Roman"/>
@@ -3665,6 +3941,7 @@
         </w:rPr>
         <w:t>padding</w:t>
       </w:r>
+      <w:proofErr w:type="spellEnd"/>
       <w:r>
         <w:rPr>
           <w:rFonts w:ascii="Times New Roman" w:hAnsi="Times New Roman" w:cs="Times New Roman"/>
@@ -3856,7 +4133,27 @@
           <w:sz w:val="24"/>
           <w:szCs w:val="28"/>
         </w:rPr>
-        <w:t xml:space="preserve">No modo de decifra são necessários dois ficheiros de configuração, um para a decifra assimétrica e outro para decifra simétrica, estando estes configurados no formato “chave:valor”. O ficheiro </w:t>
+        <w:t>No modo de decifra são necessários dois ficheiros de configuração, um para a decifra assimétrica e outro para decifra simétrica, estando estes configurados no formato “</w:t>
+      </w:r>
+      <w:proofErr w:type="spellStart"/>
+      <w:proofErr w:type="gramStart"/>
+      <w:r>
+        <w:rPr>
+          <w:rFonts w:ascii="Times New Roman" w:hAnsi="Times New Roman" w:cs="Times New Roman"/>
+          <w:sz w:val="24"/>
+          <w:szCs w:val="28"/>
+        </w:rPr>
+        <w:t>chave:valor</w:t>
+      </w:r>
+      <w:proofErr w:type="spellEnd"/>
+      <w:proofErr w:type="gramEnd"/>
+      <w:r>
+        <w:rPr>
+          <w:rFonts w:ascii="Times New Roman" w:hAnsi="Times New Roman" w:cs="Times New Roman"/>
+          <w:sz w:val="24"/>
+          <w:szCs w:val="28"/>
+        </w:rPr>
+        <w:t xml:space="preserve">”. O ficheiro </w:t>
       </w:r>
       <w:r>
         <w:rPr>
@@ -3875,6 +4172,7 @@
         </w:rPr>
         <w:t xml:space="preserve">, usado na decifra assimétrica contém a primitiva, o </w:t>
       </w:r>
+      <w:proofErr w:type="spellStart"/>
       <w:r>
         <w:rPr>
           <w:rFonts w:ascii="Times New Roman" w:hAnsi="Times New Roman" w:cs="Times New Roman"/>
@@ -3884,6 +4182,7 @@
         </w:rPr>
         <w:t>keyStore</w:t>
       </w:r>
+      <w:proofErr w:type="spellEnd"/>
       <w:r>
         <w:rPr>
           <w:rFonts w:ascii="Times New Roman" w:hAnsi="Times New Roman" w:cs="Times New Roman"/>
@@ -3944,7 +4243,25 @@
           <w:sz w:val="24"/>
           <w:szCs w:val="28"/>
         </w:rPr>
-        <w:t xml:space="preserve"> decifrar o ficheiro de meta dados, com recurso à chave privada pertencente ao mesmo par que a chave pública usada na cifra, contida no ficheiro .pfx correspondente ao certificado usado na cifra. Após a decifra do ficheiro de meta dados obtém-se a chave simétrica gerada na cifra, que </w:t>
+        <w:t xml:space="preserve"> decifrar o ficheiro de meta dados, com recurso à chave privada pertencente ao mesmo par que a chave pública usada na cifra, contida no ficheiro .</w:t>
+      </w:r>
+      <w:proofErr w:type="spellStart"/>
+      <w:r>
+        <w:rPr>
+          <w:rFonts w:ascii="Times New Roman" w:hAnsi="Times New Roman" w:cs="Times New Roman"/>
+          <w:sz w:val="24"/>
+          <w:szCs w:val="28"/>
+        </w:rPr>
+        <w:t>pfx</w:t>
+      </w:r>
+      <w:proofErr w:type="spellEnd"/>
+      <w:r>
+        <w:rPr>
+          <w:rFonts w:ascii="Times New Roman" w:hAnsi="Times New Roman" w:cs="Times New Roman"/>
+          <w:sz w:val="24"/>
+          <w:szCs w:val="28"/>
+        </w:rPr>
+        <w:t xml:space="preserve"> correspondente ao certificado usado na cifra. Após a decifra do ficheiro de meta dados obtém-se a chave simétrica gerada na cifra, que </w:t>
       </w:r>
       <w:r>
         <w:rPr>
@@ -4101,6 +4418,7 @@
                 <w:szCs w:val="28"/>
               </w:rPr>
             </w:pPr>
+            <w:proofErr w:type="spellStart"/>
             <w:r>
               <w:rPr>
                 <w:rFonts w:ascii="Times New Roman" w:hAnsi="Times New Roman" w:cs="Times New Roman"/>
@@ -4109,6 +4427,7 @@
               </w:rPr>
               <w:t>Blowfish</w:t>
             </w:r>
+            <w:proofErr w:type="spellEnd"/>
           </w:p>
         </w:tc>
       </w:tr>
@@ -5088,7 +5407,7 @@
           <w:rPr>
             <w:noProof/>
           </w:rPr>
-          <w:t>3</w:t>
+          <w:t>1</w:t>
         </w:r>
         <w:r>
           <w:fldChar w:fldCharType="end"/>
@@ -5202,7 +5521,17 @@
                   <w:sz w:val="36"/>
                   <w:szCs w:val="36"/>
                 </w:rPr>
-                <w:t>ª Série de Exercício</w:t>
+                <w:t xml:space="preserve">ª Série de </w:t>
+              </w:r>
+              <w:proofErr w:type="spellStart"/>
+              <w:r>
+                <w:rPr>
+                  <w:rFonts w:ascii="Book Antiqua" w:hAnsi="Book Antiqua"/>
+                  <w:b/>
+                  <w:sz w:val="36"/>
+                  <w:szCs w:val="36"/>
+                </w:rPr>
+                <w:t>Exercício</w:t>
               </w:r>
               <w:r>
                 <w:rPr>
@@ -5213,6 +5542,7 @@
                 </w:rPr>
                 <w:t>s</w:t>
               </w:r>
+              <w:proofErr w:type="spellEnd"/>
             </w:p>
           </w:tc>
         </w:sdtContent>
@@ -6205,7 +6535,7 @@
 </file>
 
 <file path=customXml/itemProps1.xml><?xml version="1.0" encoding="utf-8"?>
-<ds:datastoreItem xmlns:ds="http://schemas.openxmlformats.org/officeDocument/2006/customXml" ds:itemID="{89AED450-FF73-4F04-A3DD-2710AA110ECB}">
+<ds:datastoreItem xmlns:ds="http://schemas.openxmlformats.org/officeDocument/2006/customXml" ds:itemID="{E07359AF-3244-4B6F-B2D6-4CD5286981B5}">
   <ds:schemaRefs>
     <ds:schemaRef ds:uri="http://schemas.openxmlformats.org/officeDocument/2006/bibliography"/>
   </ds:schemaRefs>

</xml_diff>